<commit_message>
adding train and validation losses plot
</commit_message>
<xml_diff>
--- a/Dog Breed Classifier/project_report.docx
+++ b/Dog Breed Classifier/project_report.docx
@@ -270,7 +270,23 @@
             <w:rFonts w:eastAsia="Times New Roman" w:cstheme="minorHAnsi"/>
             <w:bdr w:val="none" w:sz="0" w:space="0" w:color="auto" w:frame="1"/>
           </w:rPr>
-          <w:t>ImageNet Classification With Deep Convolutional Neural Networks</w:t>
+          <w:t xml:space="preserve">ImageNet Classification </w:t>
+        </w:r>
+        <w:proofErr w:type="gramStart"/>
+        <w:r>
+          <w:rPr>
+            <w:rFonts w:eastAsia="Times New Roman" w:cstheme="minorHAnsi"/>
+            <w:bdr w:val="none" w:sz="0" w:space="0" w:color="auto" w:frame="1"/>
+          </w:rPr>
+          <w:t>With</w:t>
+        </w:r>
+        <w:proofErr w:type="gramEnd"/>
+        <w:r>
+          <w:rPr>
+            <w:rFonts w:eastAsia="Times New Roman" w:cstheme="minorHAnsi"/>
+            <w:bdr w:val="none" w:sz="0" w:space="0" w:color="auto" w:frame="1"/>
+          </w:rPr>
+          <w:t xml:space="preserve"> Deep Convolutional Neural Networks</w:t>
         </w:r>
       </w:hyperlink>
       <w:r>
@@ -561,7 +577,25 @@
           <w:sz w:val="22"/>
           <w:szCs w:val="22"/>
         </w:rPr>
-        <w:t xml:space="preserve"> Dataset is fairly balanced so accuracy can be used as metric.</w:t>
+        <w:t xml:space="preserve"> Dataset is </w:t>
+      </w:r>
+      <w:proofErr w:type="gramStart"/>
+      <w:r>
+        <w:rPr>
+          <w:rFonts w:asciiTheme="minorHAnsi" w:hAnsiTheme="minorHAnsi" w:cstheme="minorHAnsi"/>
+          <w:sz w:val="22"/>
+          <w:szCs w:val="22"/>
+        </w:rPr>
+        <w:t>fairly balanced</w:t>
+      </w:r>
+      <w:proofErr w:type="gramEnd"/>
+      <w:r>
+        <w:rPr>
+          <w:rFonts w:asciiTheme="minorHAnsi" w:hAnsiTheme="minorHAnsi" w:cstheme="minorHAnsi"/>
+          <w:sz w:val="22"/>
+          <w:szCs w:val="22"/>
+        </w:rPr>
+        <w:t xml:space="preserve"> so accuracy can be used as metric.</w:t>
       </w:r>
     </w:p>
     <w:p>
@@ -776,7 +810,25 @@
           <w:sz w:val="22"/>
           <w:szCs w:val="22"/>
         </w:rPr>
-        <w:t xml:space="preserve"> Also the number of dog images for each breed are not very similar as can be seen from the below.</w:t>
+        <w:t xml:space="preserve"> </w:t>
+      </w:r>
+      <w:proofErr w:type="gramStart"/>
+      <w:r>
+        <w:rPr>
+          <w:rFonts w:asciiTheme="minorHAnsi" w:hAnsiTheme="minorHAnsi" w:cstheme="minorHAnsi"/>
+          <w:sz w:val="22"/>
+          <w:szCs w:val="22"/>
+        </w:rPr>
+        <w:t>Also</w:t>
+      </w:r>
+      <w:proofErr w:type="gramEnd"/>
+      <w:r>
+        <w:rPr>
+          <w:rFonts w:asciiTheme="minorHAnsi" w:hAnsiTheme="minorHAnsi" w:cstheme="minorHAnsi"/>
+          <w:sz w:val="22"/>
+          <w:szCs w:val="22"/>
+        </w:rPr>
+        <w:t xml:space="preserve"> the number of dog images for each breed are not very similar as can be seen from the below.</w:t>
       </w:r>
     </w:p>
     <w:p>
@@ -802,7 +854,25 @@
           <w:sz w:val="22"/>
           <w:szCs w:val="22"/>
         </w:rPr>
-        <w:t xml:space="preserve">The number of images in train, valid, test are: </w:t>
+        <w:t xml:space="preserve">The number of images in train, valid, test </w:t>
+      </w:r>
+      <w:proofErr w:type="gramStart"/>
+      <w:r>
+        <w:rPr>
+          <w:rFonts w:asciiTheme="minorHAnsi" w:hAnsiTheme="minorHAnsi" w:cstheme="minorHAnsi"/>
+          <w:sz w:val="22"/>
+          <w:szCs w:val="22"/>
+        </w:rPr>
+        <w:t>are</w:t>
+      </w:r>
+      <w:proofErr w:type="gramEnd"/>
+      <w:r>
+        <w:rPr>
+          <w:rFonts w:asciiTheme="minorHAnsi" w:hAnsiTheme="minorHAnsi" w:cstheme="minorHAnsi"/>
+          <w:sz w:val="22"/>
+          <w:szCs w:val="22"/>
+        </w:rPr>
+        <w:t xml:space="preserve">: </w:t>
       </w:r>
       <w:r>
         <w:rPr>
@@ -849,6 +919,7 @@
         </w:rPr>
         <w:t xml:space="preserve">The label distribution can be seen below. </w:t>
       </w:r>
+      <w:proofErr w:type="spellStart"/>
       <w:r>
         <w:rPr>
           <w:rFonts w:asciiTheme="minorHAnsi" w:hAnsiTheme="minorHAnsi" w:cstheme="minorHAnsi"/>
@@ -857,6 +928,7 @@
         </w:rPr>
         <w:t>Alaskan_malamute</w:t>
       </w:r>
+      <w:proofErr w:type="spellEnd"/>
       <w:r>
         <w:rPr>
           <w:rFonts w:asciiTheme="minorHAnsi" w:hAnsiTheme="minorHAnsi" w:cstheme="minorHAnsi"/>
@@ -865,6 +937,7 @@
         </w:rPr>
         <w:t xml:space="preserve"> has highest number of images of 78 and </w:t>
       </w:r>
+      <w:proofErr w:type="spellStart"/>
       <w:r>
         <w:rPr>
           <w:rFonts w:asciiTheme="minorHAnsi" w:hAnsiTheme="minorHAnsi" w:cstheme="minorHAnsi"/>
@@ -873,6 +946,7 @@
         </w:rPr>
         <w:t>Norwegian_buhund</w:t>
       </w:r>
+      <w:proofErr w:type="spellEnd"/>
       <w:r>
         <w:rPr>
           <w:rFonts w:asciiTheme="minorHAnsi" w:hAnsiTheme="minorHAnsi" w:cstheme="minorHAnsi"/>
@@ -926,7 +1000,43 @@
           <w:sz w:val="22"/>
           <w:szCs w:val="22"/>
         </w:rPr>
-        <w:t>root@942bf67450f6:/data/dog_images/train# du -a | cut -d/ -f2 | sort | uniq -c | sort -nr</w:t>
+        <w:t>root@942bf67450f6:/data/</w:t>
+      </w:r>
+      <w:proofErr w:type="spellStart"/>
+      <w:r>
+        <w:rPr>
+          <w:rFonts w:asciiTheme="minorHAnsi" w:hAnsiTheme="minorHAnsi" w:cstheme="minorHAnsi"/>
+          <w:sz w:val="22"/>
+          <w:szCs w:val="22"/>
+        </w:rPr>
+        <w:t>dog_images</w:t>
+      </w:r>
+      <w:proofErr w:type="spellEnd"/>
+      <w:r>
+        <w:rPr>
+          <w:rFonts w:asciiTheme="minorHAnsi" w:hAnsiTheme="minorHAnsi" w:cstheme="minorHAnsi"/>
+          <w:sz w:val="22"/>
+          <w:szCs w:val="22"/>
+        </w:rPr>
+        <w:t xml:space="preserve">/train# du -a | cut -d/ -f2 | sort | </w:t>
+      </w:r>
+      <w:proofErr w:type="spellStart"/>
+      <w:r>
+        <w:rPr>
+          <w:rFonts w:asciiTheme="minorHAnsi" w:hAnsiTheme="minorHAnsi" w:cstheme="minorHAnsi"/>
+          <w:sz w:val="22"/>
+          <w:szCs w:val="22"/>
+        </w:rPr>
+        <w:t>uniq</w:t>
+      </w:r>
+      <w:proofErr w:type="spellEnd"/>
+      <w:r>
+        <w:rPr>
+          <w:rFonts w:asciiTheme="minorHAnsi" w:hAnsiTheme="minorHAnsi" w:cstheme="minorHAnsi"/>
+          <w:sz w:val="22"/>
+          <w:szCs w:val="22"/>
+        </w:rPr>
+        <w:t xml:space="preserve"> -c | sort -nr</w:t>
       </w:r>
     </w:p>
     <w:p>
@@ -2230,8 +2340,18 @@
           <w:sz w:val="22"/>
           <w:szCs w:val="22"/>
         </w:rPr>
-        <w:t xml:space="preserve">     51 106.Newfoundland</w:t>
-      </w:r>
+        <w:t xml:space="preserve">     51 106.</w:t>
+      </w:r>
+      <w:proofErr w:type="gramStart"/>
+      <w:r>
+        <w:rPr>
+          <w:rFonts w:asciiTheme="minorHAnsi" w:hAnsiTheme="minorHAnsi" w:cstheme="minorHAnsi"/>
+          <w:sz w:val="22"/>
+          <w:szCs w:val="22"/>
+        </w:rPr>
+        <w:t>Newfoundland</w:t>
+      </w:r>
+      <w:proofErr w:type="gramEnd"/>
     </w:p>
     <w:p>
       <w:pPr>
@@ -4308,7 +4428,25 @@
           <w:sz w:val="22"/>
           <w:szCs w:val="22"/>
         </w:rPr>
-        <w:t xml:space="preserve"> features like ears, nose, legs etc in case of a dog.</w:t>
+        <w:t xml:space="preserve"> features like ears, nose, legs </w:t>
+      </w:r>
+      <w:proofErr w:type="spellStart"/>
+      <w:r>
+        <w:rPr>
+          <w:rFonts w:asciiTheme="minorHAnsi" w:hAnsiTheme="minorHAnsi" w:cstheme="minorHAnsi"/>
+          <w:sz w:val="22"/>
+          <w:szCs w:val="22"/>
+        </w:rPr>
+        <w:t>etc</w:t>
+      </w:r>
+      <w:proofErr w:type="spellEnd"/>
+      <w:r>
+        <w:rPr>
+          <w:rFonts w:asciiTheme="minorHAnsi" w:hAnsiTheme="minorHAnsi" w:cstheme="minorHAnsi"/>
+          <w:sz w:val="22"/>
+          <w:szCs w:val="22"/>
+        </w:rPr>
+        <w:t xml:space="preserve"> in case of a dog.</w:t>
       </w:r>
       <w:r>
         <w:rPr>
@@ -4739,7 +4877,25 @@
           <w:sz w:val="22"/>
           <w:szCs w:val="22"/>
         </w:rPr>
-        <w:t>Pretrained resnet 50 is taken as network.</w:t>
+        <w:t xml:space="preserve">Pretrained </w:t>
+      </w:r>
+      <w:proofErr w:type="spellStart"/>
+      <w:r>
+        <w:rPr>
+          <w:rFonts w:asciiTheme="minorHAnsi" w:hAnsiTheme="minorHAnsi" w:cstheme="minorHAnsi"/>
+          <w:sz w:val="22"/>
+          <w:szCs w:val="22"/>
+        </w:rPr>
+        <w:t>resnet</w:t>
+      </w:r>
+      <w:proofErr w:type="spellEnd"/>
+      <w:r>
+        <w:rPr>
+          <w:rFonts w:asciiTheme="minorHAnsi" w:hAnsiTheme="minorHAnsi" w:cstheme="minorHAnsi"/>
+          <w:sz w:val="22"/>
+          <w:szCs w:val="22"/>
+        </w:rPr>
+        <w:t xml:space="preserve"> 50 is taken as network.</w:t>
       </w:r>
     </w:p>
     <w:p/>
@@ -4969,7 +5125,25 @@
           <w:sz w:val="22"/>
           <w:szCs w:val="22"/>
         </w:rPr>
-        <w:t>Images are normalized with mean and standard deviation values used for pretrained models as mentioned in PyTorch documentation.</w:t>
+        <w:t xml:space="preserve">Images are normalized with mean and standard deviation values used for pretrained models as mentioned in </w:t>
+      </w:r>
+      <w:proofErr w:type="spellStart"/>
+      <w:r>
+        <w:rPr>
+          <w:rFonts w:asciiTheme="minorHAnsi" w:hAnsiTheme="minorHAnsi" w:cstheme="minorHAnsi"/>
+          <w:sz w:val="22"/>
+          <w:szCs w:val="22"/>
+        </w:rPr>
+        <w:t>PyTorch</w:t>
+      </w:r>
+      <w:proofErr w:type="spellEnd"/>
+      <w:r>
+        <w:rPr>
+          <w:rFonts w:asciiTheme="minorHAnsi" w:hAnsiTheme="minorHAnsi" w:cstheme="minorHAnsi"/>
+          <w:sz w:val="22"/>
+          <w:szCs w:val="22"/>
+        </w:rPr>
+        <w:t xml:space="preserve"> documentation.</w:t>
       </w:r>
     </w:p>
     <w:p>
@@ -5073,7 +5247,25 @@
           <w:sz w:val="22"/>
           <w:szCs w:val="22"/>
         </w:rPr>
-        <w:t xml:space="preserve"> as mentioned in PyTorch documentation.</w:t>
+        <w:t xml:space="preserve"> as mentioned in </w:t>
+      </w:r>
+      <w:proofErr w:type="spellStart"/>
+      <w:r>
+        <w:rPr>
+          <w:rFonts w:asciiTheme="minorHAnsi" w:hAnsiTheme="minorHAnsi" w:cstheme="minorHAnsi"/>
+          <w:sz w:val="22"/>
+          <w:szCs w:val="22"/>
+        </w:rPr>
+        <w:t>PyTorch</w:t>
+      </w:r>
+      <w:proofErr w:type="spellEnd"/>
+      <w:r>
+        <w:rPr>
+          <w:rFonts w:asciiTheme="minorHAnsi" w:hAnsiTheme="minorHAnsi" w:cstheme="minorHAnsi"/>
+          <w:sz w:val="22"/>
+          <w:szCs w:val="22"/>
+        </w:rPr>
+        <w:t xml:space="preserve"> documentation.</w:t>
       </w:r>
     </w:p>
     <w:p/>
@@ -5169,7 +5361,25 @@
           <w:sz w:val="22"/>
           <w:szCs w:val="22"/>
         </w:rPr>
-        <w:t>with filters of 16, 32, 64, 128 respectively.</w:t>
+        <w:t xml:space="preserve">with filters of 16, 32, 64, </w:t>
+      </w:r>
+      <w:proofErr w:type="gramStart"/>
+      <w:r>
+        <w:rPr>
+          <w:rFonts w:asciiTheme="minorHAnsi" w:hAnsiTheme="minorHAnsi" w:cstheme="minorHAnsi"/>
+          <w:sz w:val="22"/>
+          <w:szCs w:val="22"/>
+        </w:rPr>
+        <w:t>128</w:t>
+      </w:r>
+      <w:proofErr w:type="gramEnd"/>
+      <w:r>
+        <w:rPr>
+          <w:rFonts w:asciiTheme="minorHAnsi" w:hAnsiTheme="minorHAnsi" w:cstheme="minorHAnsi"/>
+          <w:sz w:val="22"/>
+          <w:szCs w:val="22"/>
+        </w:rPr>
+        <w:t xml:space="preserve"> respectively.</w:t>
       </w:r>
       <w:r>
         <w:rPr>
@@ -5262,13 +5472,23 @@
           <w:szCs w:val="22"/>
         </w:rPr>
       </w:pPr>
-      <w:r>
-        <w:rPr>
-          <w:rFonts w:asciiTheme="minorHAnsi" w:hAnsiTheme="minorHAnsi" w:cstheme="minorHAnsi"/>
-          <w:sz w:val="22"/>
-          <w:szCs w:val="22"/>
-        </w:rPr>
-        <w:t>CrossEntropyLoss is used as loss function and Stochastic gradient descent is used as optimizer.</w:t>
+      <w:proofErr w:type="spellStart"/>
+      <w:r>
+        <w:rPr>
+          <w:rFonts w:asciiTheme="minorHAnsi" w:hAnsiTheme="minorHAnsi" w:cstheme="minorHAnsi"/>
+          <w:sz w:val="22"/>
+          <w:szCs w:val="22"/>
+        </w:rPr>
+        <w:t>CrossEntropyLoss</w:t>
+      </w:r>
+      <w:proofErr w:type="spellEnd"/>
+      <w:r>
+        <w:rPr>
+          <w:rFonts w:asciiTheme="minorHAnsi" w:hAnsiTheme="minorHAnsi" w:cstheme="minorHAnsi"/>
+          <w:sz w:val="22"/>
+          <w:szCs w:val="22"/>
+        </w:rPr>
+        <w:t xml:space="preserve"> is used as loss function and Stochastic gradient descent is used as optimizer.</w:t>
       </w:r>
       <w:r>
         <w:rPr>
@@ -5381,7 +5601,25 @@
           <w:sz w:val="22"/>
           <w:szCs w:val="22"/>
         </w:rPr>
-        <w:t>Since resnet50 is trained on ImageNet dataset that has many different dog images, we can be confident that the parameters learned for resnet on ImageNet dataset would generalize well for our dataset too.</w:t>
+        <w:t xml:space="preserve">Since resnet50 is trained on ImageNet dataset that has many different dog images, we can be confident that the parameters learned for </w:t>
+      </w:r>
+      <w:proofErr w:type="spellStart"/>
+      <w:r>
+        <w:rPr>
+          <w:rFonts w:asciiTheme="minorHAnsi" w:hAnsiTheme="minorHAnsi" w:cstheme="minorHAnsi"/>
+          <w:sz w:val="22"/>
+          <w:szCs w:val="22"/>
+        </w:rPr>
+        <w:t>resnet</w:t>
+      </w:r>
+      <w:proofErr w:type="spellEnd"/>
+      <w:r>
+        <w:rPr>
+          <w:rFonts w:asciiTheme="minorHAnsi" w:hAnsiTheme="minorHAnsi" w:cstheme="minorHAnsi"/>
+          <w:sz w:val="22"/>
+          <w:szCs w:val="22"/>
+        </w:rPr>
+        <w:t xml:space="preserve"> on ImageNet dataset would generalize well for our dataset too.</w:t>
       </w:r>
     </w:p>
     <w:p>
@@ -5529,11 +5767,84 @@
       <w:r>
         <w:rPr>
           <w:rFonts w:asciiTheme="minorHAnsi" w:hAnsiTheme="minorHAnsi" w:cstheme="minorHAnsi"/>
-          <w:sz w:val="22"/>
-          <w:szCs w:val="22"/>
-        </w:rPr>
-        <w:t>Transfer learning resnet</w:t>
-      </w:r>
+          <w:noProof/>
+          <w:sz w:val="22"/>
+          <w:szCs w:val="22"/>
+        </w:rPr>
+        <w:drawing>
+          <wp:inline distT="0" distB="0" distL="0" distR="0" wp14:anchorId="4E10CC42" wp14:editId="6EECCBF1">
+            <wp:extent cx="2571750" cy="1648373"/>
+            <wp:effectExtent l="0" t="0" r="0" b="9525"/>
+            <wp:docPr id="5" name="Picture 5" descr="A close up of a mans face&#10;&#10;Description automatically generated"/>
+            <wp:cNvGraphicFramePr>
+              <a:graphicFrameLocks xmlns:a="http://schemas.openxmlformats.org/drawingml/2006/main" noChangeAspect="1"/>
+            </wp:cNvGraphicFramePr>
+            <a:graphic xmlns:a="http://schemas.openxmlformats.org/drawingml/2006/main">
+              <a:graphicData uri="http://schemas.openxmlformats.org/drawingml/2006/picture">
+                <pic:pic xmlns:pic="http://schemas.openxmlformats.org/drawingml/2006/picture">
+                  <pic:nvPicPr>
+                    <pic:cNvPr id="5" name="train1.PNG"/>
+                    <pic:cNvPicPr/>
+                  </pic:nvPicPr>
+                  <pic:blipFill>
+                    <a:blip r:embed="rId17" cstate="print">
+                      <a:extLst>
+                        <a:ext uri="{28A0092B-C50C-407E-A947-70E740481C1C}">
+                          <a14:useLocalDpi xmlns:a14="http://schemas.microsoft.com/office/drawing/2010/main" val="0"/>
+                        </a:ext>
+                      </a:extLst>
+                    </a:blip>
+                    <a:stretch>
+                      <a:fillRect/>
+                    </a:stretch>
+                  </pic:blipFill>
+                  <pic:spPr>
+                    <a:xfrm>
+                      <a:off x="0" y="0"/>
+                      <a:ext cx="2614579" cy="1675824"/>
+                    </a:xfrm>
+                    <a:prstGeom prst="rect">
+                      <a:avLst/>
+                    </a:prstGeom>
+                  </pic:spPr>
+                </pic:pic>
+              </a:graphicData>
+            </a:graphic>
+          </wp:inline>
+        </w:drawing>
+      </w:r>
+    </w:p>
+    <w:p>
+      <w:pPr>
+        <w:pStyle w:val="NormalWeb"/>
+        <w:shd w:val="clear" w:color="auto" w:fill="FFFFFF"/>
+        <w:spacing w:before="0" w:beforeAutospacing="0" w:after="225" w:afterAutospacing="0"/>
+        <w:jc w:val="both"/>
+        <w:rPr>
+          <w:rFonts w:asciiTheme="minorHAnsi" w:hAnsiTheme="minorHAnsi" w:cstheme="minorHAnsi"/>
+          <w:sz w:val="22"/>
+          <w:szCs w:val="22"/>
+        </w:rPr>
+      </w:pPr>
+      <w:r>
+        <w:rPr>
+          <w:rFonts w:asciiTheme="minorHAnsi" w:hAnsiTheme="minorHAnsi" w:cstheme="minorHAnsi"/>
+          <w:sz w:val="22"/>
+          <w:szCs w:val="22"/>
+        </w:rPr>
+        <w:lastRenderedPageBreak/>
+        <w:t xml:space="preserve">Transfer learning </w:t>
+      </w:r>
+      <w:proofErr w:type="spellStart"/>
+      <w:r>
+        <w:rPr>
+          <w:rFonts w:asciiTheme="minorHAnsi" w:hAnsiTheme="minorHAnsi" w:cstheme="minorHAnsi"/>
+          <w:sz w:val="22"/>
+          <w:szCs w:val="22"/>
+        </w:rPr>
+        <w:t>resnet</w:t>
+      </w:r>
+      <w:proofErr w:type="spellEnd"/>
     </w:p>
     <w:p>
       <w:pPr>
@@ -5590,7 +5901,25 @@
           <w:sz w:val="22"/>
           <w:szCs w:val="22"/>
         </w:rPr>
-        <w:t xml:space="preserve">Since resnet is of much bigger architecture, it can represent </w:t>
+        <w:t xml:space="preserve">Since </w:t>
+      </w:r>
+      <w:proofErr w:type="spellStart"/>
+      <w:r>
+        <w:rPr>
+          <w:rFonts w:asciiTheme="minorHAnsi" w:hAnsiTheme="minorHAnsi" w:cstheme="minorHAnsi"/>
+          <w:sz w:val="22"/>
+          <w:szCs w:val="22"/>
+        </w:rPr>
+        <w:t>resnet</w:t>
+      </w:r>
+      <w:proofErr w:type="spellEnd"/>
+      <w:r>
+        <w:rPr>
+          <w:rFonts w:asciiTheme="minorHAnsi" w:hAnsiTheme="minorHAnsi" w:cstheme="minorHAnsi"/>
+          <w:sz w:val="22"/>
+          <w:szCs w:val="22"/>
+        </w:rPr>
+        <w:t xml:space="preserve"> is of much bigger architecture, it can represent </w:t>
       </w:r>
       <w:r>
         <w:rPr>
@@ -5602,8 +5931,86 @@
       </w:r>
     </w:p>
     <w:p>
-      <w:r>
-        <w:t>Custom CNN is the benchmark here as mentioned in benchmark section. So compared to that resnet seems to have achieved much higher accuracy of 83%.</w:t>
+      <w:pPr>
+        <w:pStyle w:val="NormalWeb"/>
+        <w:shd w:val="clear" w:color="auto" w:fill="FFFFFF"/>
+        <w:spacing w:before="0" w:beforeAutospacing="0" w:after="225" w:afterAutospacing="0"/>
+        <w:jc w:val="both"/>
+        <w:rPr>
+          <w:rFonts w:asciiTheme="minorHAnsi" w:hAnsiTheme="minorHAnsi" w:cstheme="minorHAnsi"/>
+          <w:sz w:val="22"/>
+          <w:szCs w:val="22"/>
+        </w:rPr>
+      </w:pPr>
+      <w:r>
+        <w:rPr>
+          <w:rFonts w:asciiTheme="minorHAnsi" w:hAnsiTheme="minorHAnsi" w:cstheme="minorHAnsi"/>
+          <w:noProof/>
+          <w:sz w:val="22"/>
+          <w:szCs w:val="22"/>
+        </w:rPr>
+        <w:drawing>
+          <wp:inline distT="0" distB="0" distL="0" distR="0" wp14:anchorId="2FF5B77D" wp14:editId="7D56726C">
+            <wp:extent cx="2741824" cy="1682750"/>
+            <wp:effectExtent l="0" t="0" r="1905" b="0"/>
+            <wp:docPr id="6" name="Picture 6"/>
+            <wp:cNvGraphicFramePr>
+              <a:graphicFrameLocks xmlns:a="http://schemas.openxmlformats.org/drawingml/2006/main" noChangeAspect="1"/>
+            </wp:cNvGraphicFramePr>
+            <a:graphic xmlns:a="http://schemas.openxmlformats.org/drawingml/2006/main">
+              <a:graphicData uri="http://schemas.openxmlformats.org/drawingml/2006/picture">
+                <pic:pic xmlns:pic="http://schemas.openxmlformats.org/drawingml/2006/picture">
+                  <pic:nvPicPr>
+                    <pic:cNvPr id="6" name="train2.PNG"/>
+                    <pic:cNvPicPr/>
+                  </pic:nvPicPr>
+                  <pic:blipFill>
+                    <a:blip r:embed="rId18" cstate="print">
+                      <a:extLst>
+                        <a:ext uri="{28A0092B-C50C-407E-A947-70E740481C1C}">
+                          <a14:useLocalDpi xmlns:a14="http://schemas.microsoft.com/office/drawing/2010/main" val="0"/>
+                        </a:ext>
+                      </a:extLst>
+                    </a:blip>
+                    <a:stretch>
+                      <a:fillRect/>
+                    </a:stretch>
+                  </pic:blipFill>
+                  <pic:spPr>
+                    <a:xfrm>
+                      <a:off x="0" y="0"/>
+                      <a:ext cx="2760271" cy="1694071"/>
+                    </a:xfrm>
+                    <a:prstGeom prst="rect">
+                      <a:avLst/>
+                    </a:prstGeom>
+                  </pic:spPr>
+                </pic:pic>
+              </a:graphicData>
+            </a:graphic>
+          </wp:inline>
+        </w:drawing>
+      </w:r>
+    </w:p>
+    <w:p>
+      <w:r>
+        <w:t xml:space="preserve">Custom CNN is the benchmark here as mentioned in benchmark section. </w:t>
+      </w:r>
+      <w:proofErr w:type="gramStart"/>
+      <w:r>
+        <w:t>So</w:t>
+      </w:r>
+      <w:proofErr w:type="gramEnd"/>
+      <w:r>
+        <w:t xml:space="preserve"> compared to that </w:t>
+      </w:r>
+      <w:proofErr w:type="spellStart"/>
+      <w:r>
+        <w:t>resnet</w:t>
+      </w:r>
+      <w:proofErr w:type="spellEnd"/>
+      <w:r>
+        <w:t xml:space="preserve"> seems to have achieved much higher accuracy of 83%.</w:t>
       </w:r>
     </w:p>
     <w:p>
@@ -5622,13 +6029,28 @@
           <w:sz w:val="26"/>
           <w:szCs w:val="26"/>
         </w:rPr>
-        <w:lastRenderedPageBreak/>
         <w:t>Justification</w:t>
       </w:r>
     </w:p>
     <w:p>
       <w:r>
-        <w:t xml:space="preserve">The transferr learned resnet obtains an accuracy of 83% which is not bad given the variation in </w:t>
+        <w:t xml:space="preserve">The </w:t>
+      </w:r>
+      <w:proofErr w:type="spellStart"/>
+      <w:r>
+        <w:t>transferr</w:t>
+      </w:r>
+      <w:proofErr w:type="spellEnd"/>
+      <w:r>
+        <w:t xml:space="preserve"> learned </w:t>
+      </w:r>
+      <w:proofErr w:type="spellStart"/>
+      <w:r>
+        <w:t>resnet</w:t>
+      </w:r>
+      <w:proofErr w:type="spellEnd"/>
+      <w:r>
+        <w:t xml:space="preserve"> obtains an accuracy of 83% which is not bad given the variation in </w:t>
       </w:r>
       <w:r>
         <w:t>dogs (</w:t>

</xml_diff>